<commit_message>
them tính năng filter/search trực tiếp trên header
</commit_message>
<xml_diff>
--- a/CauTrucDuAn.docx
+++ b/CauTrucDuAn.docx
@@ -826,7 +826,7 @@
           <w:sz w:val="24"/>
           <w:szCs w:val="24"/>
         </w:rPr>
-        <w:object w:dxaOrig="2900" w:dyaOrig="1180" w14:anchorId="61687659">
+        <w:object w:dxaOrig="225" w:dyaOrig="225" w14:anchorId="61687659">
           <v:shapetype id="_x0000_t75" coordsize="21600,21600" o:spt="75" o:preferrelative="t" path="m@4@5l@4@11@9@11@9@5xe" filled="f" stroked="f">
             <v:stroke joinstyle="miter"/>
             <v:formulas>
@@ -846,7 +846,7 @@
             <v:path o:extrusionok="f" gradientshapeok="t" o:connecttype="rect"/>
             <o:lock v:ext="edit" aspectratio="t"/>
           </v:shapetype>
-          <v:shape id="_x0000_i1037" type="#_x0000_t75" style="width:145.05pt;height:58.95pt" o:ole="">
+          <v:shape id="_x0000_i1037" type="#_x0000_t75" style="width:150.4pt;height:57.05pt" o:ole="">
             <v:imagedata r:id="rId5" o:title=""/>
           </v:shape>
           <w:control r:id="rId6" w:name="DefaultOcxName" w:shapeid="_x0000_i1037"/>
@@ -9142,8 +9142,8 @@
           <w:sz w:val="20"/>
           <w:szCs w:val="20"/>
         </w:rPr>
-        <w:object w:dxaOrig="2900" w:dyaOrig="1180" w14:anchorId="12396C0F">
-          <v:shape id="_x0000_i1040" type="#_x0000_t75" style="width:145.05pt;height:58.95pt" o:ole="">
+        <w:object w:dxaOrig="225" w:dyaOrig="225" w14:anchorId="12396C0F">
+          <v:shape id="_x0000_i1040" type="#_x0000_t75" style="width:150.4pt;height:57.05pt" o:ole="">
             <v:imagedata r:id="rId5" o:title=""/>
           </v:shape>
           <w:control r:id="rId9" w:name="DefaultOcxName1" w:shapeid="_x0000_i1040"/>
@@ -9556,7 +9556,6 @@
           <w:sz w:val="18"/>
           <w:szCs w:val="18"/>
         </w:rPr>
-        <w:lastRenderedPageBreak/>
         <w:t>/business/sales/print-order</w:t>
       </w:r>
     </w:p>
@@ -9583,6 +9582,7 @@
           <w:sz w:val="18"/>
           <w:szCs w:val="18"/>
         </w:rPr>
+        <w:lastRenderedPageBreak/>
         <w:t>/business/sales/print-order-by-vehicle</w:t>
       </w:r>
     </w:p>
@@ -10829,7 +10829,6 @@
           <w:sz w:val="20"/>
           <w:szCs w:val="20"/>
         </w:rPr>
-        <w:lastRenderedPageBreak/>
         <w:t>Vận chuyển</w:t>
       </w:r>
       <w:r>
@@ -10865,6 +10864,7 @@
           <w:sz w:val="20"/>
           <w:szCs w:val="20"/>
         </w:rPr>
+        <w:lastRenderedPageBreak/>
         <w:t>Nhân sự</w:t>
       </w:r>
       <w:r>
@@ -12048,8 +12048,8 @@
           <w:sz w:val="20"/>
           <w:szCs w:val="20"/>
         </w:rPr>
-        <w:object w:dxaOrig="2900" w:dyaOrig="1180" w14:anchorId="0A623A42">
-          <v:shape id="_x0000_i1043" type="#_x0000_t75" style="width:145.05pt;height:58.95pt" o:ole="">
+        <w:object w:dxaOrig="225" w:dyaOrig="225" w14:anchorId="0A623A42">
+          <v:shape id="_x0000_i1043" type="#_x0000_t75" style="width:150.4pt;height:57.05pt" o:ole="">
             <v:imagedata r:id="rId5" o:title=""/>
           </v:shape>
           <w:control r:id="rId10" w:name="DefaultOcxName3" w:shapeid="_x0000_i1043"/>
@@ -13313,8 +13313,8 @@
           <w:sz w:val="20"/>
           <w:szCs w:val="20"/>
         </w:rPr>
-        <w:object w:dxaOrig="2900" w:dyaOrig="1180" w14:anchorId="7561B1D7">
-          <v:shape id="_x0000_i1046" type="#_x0000_t75" style="width:145.05pt;height:58.95pt" o:ole="">
+        <w:object w:dxaOrig="225" w:dyaOrig="225" w14:anchorId="7561B1D7">
+          <v:shape id="_x0000_i1046" type="#_x0000_t75" style="width:150.4pt;height:57.05pt" o:ole="">
             <v:imagedata r:id="rId5" o:title=""/>
           </v:shape>
           <w:control r:id="rId11" w:name="DefaultOcxName11" w:shapeid="_x0000_i1046"/>
@@ -14412,8 +14412,8 @@
           <w:sz w:val="20"/>
           <w:szCs w:val="20"/>
         </w:rPr>
-        <w:object w:dxaOrig="2900" w:dyaOrig="1180" w14:anchorId="3FF08A54">
-          <v:shape id="_x0000_i1049" type="#_x0000_t75" style="width:145.05pt;height:58.95pt" o:ole="">
+        <w:object w:dxaOrig="225" w:dyaOrig="225" w14:anchorId="3FF08A54">
+          <v:shape id="_x0000_i1049" type="#_x0000_t75" style="width:150.4pt;height:57.05pt" o:ole="">
             <v:imagedata r:id="rId5" o:title=""/>
           </v:shape>
           <w:control r:id="rId13" w:name="DefaultOcxName2" w:shapeid="_x0000_i1049"/>
@@ -23771,6 +23771,54 @@
         </w:rPr>
         <w:t> - sẵn sàng tích hợp backend API</w:t>
       </w:r>
+    </w:p>
+    <w:p>
+      <w:pPr>
+        <w:jc w:val="center"/>
+        <w:rPr>
+          <w:rFonts w:ascii="Times New Roman" w:hAnsi="Times New Roman" w:cs="Times New Roman"/>
+          <w:sz w:val="24"/>
+          <w:szCs w:val="24"/>
+        </w:rPr>
+      </w:pPr>
+    </w:p>
+    <w:p>
+      <w:pPr>
+        <w:jc w:val="center"/>
+        <w:rPr>
+          <w:rFonts w:ascii="Times New Roman" w:hAnsi="Times New Roman" w:cs="Times New Roman"/>
+          <w:sz w:val="24"/>
+          <w:szCs w:val="24"/>
+        </w:rPr>
+      </w:pPr>
+    </w:p>
+    <w:p>
+      <w:pPr>
+        <w:jc w:val="center"/>
+        <w:rPr>
+          <w:rFonts w:ascii="Times New Roman" w:hAnsi="Times New Roman" w:cs="Times New Roman"/>
+          <w:sz w:val="24"/>
+          <w:szCs w:val="24"/>
+        </w:rPr>
+      </w:pPr>
+      <w:r>
+        <w:rPr>
+          <w:rFonts w:ascii="Times New Roman" w:hAnsi="Times New Roman" w:cs="Times New Roman"/>
+          <w:sz w:val="24"/>
+          <w:szCs w:val="24"/>
+        </w:rPr>
+        <w:t>BACKEND</w:t>
+      </w:r>
+    </w:p>
+    <w:p>
+      <w:pPr>
+        <w:jc w:val="center"/>
+        <w:rPr>
+          <w:rFonts w:ascii="Times New Roman" w:hAnsi="Times New Roman" w:cs="Times New Roman"/>
+          <w:sz w:val="24"/>
+          <w:szCs w:val="24"/>
+        </w:rPr>
+      </w:pPr>
     </w:p>
     <w:p>
       <w:pPr>

</xml_diff>